<commit_message>
Agregar tabla de resultados.
</commit_message>
<xml_diff>
--- a/tarea-aprendizaje.docx
+++ b/tarea-aprendizaje.docx
@@ -238,16 +238,7 @@
           <w:szCs w:val="32"/>
           <w:lang w:val="es-ES"/>
         </w:rPr>
-        <w:t>Departamento</w:t>
-      </w:r>
-      <w:r>
-        <w:rPr>
-          <w:rFonts w:ascii="Arial" w:hAnsi="Arial" w:cs="Arial"/>
-          <w:sz w:val="32"/>
-          <w:szCs w:val="32"/>
-          <w:lang w:val="es-ES"/>
-        </w:rPr>
-        <w:t xml:space="preserve"> de computación</w:t>
+        <w:t>Departamento de computación</w:t>
       </w:r>
     </w:p>
     <w:p>
@@ -309,16 +300,7 @@
           <w:szCs w:val="32"/>
           <w:lang w:val="es-ES"/>
         </w:rPr>
-        <w:t>Grupo</w:t>
-      </w:r>
-      <w:r>
-        <w:rPr>
-          <w:rFonts w:ascii="Arial" w:hAnsi="Arial" w:cs="Arial"/>
-          <w:sz w:val="32"/>
-          <w:szCs w:val="32"/>
-          <w:lang w:val="es-ES"/>
-        </w:rPr>
-        <w:t xml:space="preserve"> 101</w:t>
+        <w:t>Grupo 101</w:t>
       </w:r>
     </w:p>
     <w:p>
@@ -1045,14 +1027,14 @@
           <w:rFonts w:ascii="Arial" w:eastAsia="Times New Roman" w:hAnsi="Arial" w:cs="Arial"/>
           <w:lang w:val="es-ES"/>
         </w:rPr>
-        <w:t xml:space="preserve"> obtienen resultados bastante similares a los </w:t>
-      </w:r>
-      <w:r>
-        <w:rPr>
-          <w:rFonts w:ascii="Arial" w:eastAsia="Times New Roman" w:hAnsi="Arial" w:cs="Arial"/>
-          <w:lang w:val="es-ES"/>
-        </w:rPr>
-        <w:t>mejores.</w:t>
+        <w:t xml:space="preserve"> obtienen resultados </w:t>
+      </w:r>
+      <w:r>
+        <w:rPr>
+          <w:rFonts w:ascii="Arial" w:eastAsia="Times New Roman" w:hAnsi="Arial" w:cs="Arial"/>
+          <w:lang w:val="es-ES"/>
+        </w:rPr>
+        <w:t>que reducen la función de pérdida.</w:t>
       </w:r>
     </w:p>
     <w:p>
@@ -1941,6 +1923,662 @@
     <w:p>
       <w:pPr>
         <w:rPr>
+          <w:rFonts w:ascii="Arial" w:eastAsia="Times New Roman" w:hAnsi="Arial" w:cs="Arial"/>
+          <w:lang w:val="es-ES"/>
+        </w:rPr>
+      </w:pPr>
+    </w:p>
+    <w:p>
+      <w:pPr>
+        <w:rPr>
+          <w:rFonts w:ascii="Arial" w:eastAsia="Times New Roman" w:hAnsi="Arial" w:cs="Arial"/>
+          <w:lang w:val="es-ES"/>
+        </w:rPr>
+      </w:pPr>
+      <w:r>
+        <w:rPr>
+          <w:rFonts w:ascii="Arial" w:eastAsia="Times New Roman" w:hAnsi="Arial" w:cs="Arial"/>
+          <w:lang w:val="es-ES"/>
+        </w:rPr>
+        <w:t xml:space="preserve">Ahora </w:t>
+      </w:r>
+      <w:r>
+        <w:rPr>
+          <w:rFonts w:ascii="Arial" w:eastAsia="Times New Roman" w:hAnsi="Arial" w:cs="Arial"/>
+          <w:lang w:val="es-ES"/>
+        </w:rPr>
+        <w:t xml:space="preserve">vuelvo a hacer el proceso anterior pero ahora registrando los valores finales de la </w:t>
+      </w:r>
+      <w:proofErr w:type="spellStart"/>
+      <w:r>
+        <w:rPr>
+          <w:rFonts w:ascii="Arial" w:eastAsia="Times New Roman" w:hAnsi="Arial" w:cs="Arial"/>
+          <w:lang w:val="es-ES"/>
+        </w:rPr>
+        <w:t>funci</w:t>
+      </w:r>
+      <w:r>
+        <w:rPr>
+          <w:rFonts w:ascii="Arial" w:eastAsia="Times New Roman" w:hAnsi="Arial" w:cs="Arial"/>
+          <w:lang w:val="en-US"/>
+        </w:rPr>
+        <w:t>ón</w:t>
+      </w:r>
+      <w:proofErr w:type="spellEnd"/>
+      <w:r>
+        <w:rPr>
+          <w:rFonts w:ascii="Arial" w:eastAsia="Times New Roman" w:hAnsi="Arial" w:cs="Arial"/>
+          <w:lang w:val="en-US"/>
+        </w:rPr>
+        <w:t xml:space="preserve"> de </w:t>
+      </w:r>
+      <w:proofErr w:type="spellStart"/>
+      <w:r>
+        <w:rPr>
+          <w:rFonts w:ascii="Arial" w:eastAsia="Times New Roman" w:hAnsi="Arial" w:cs="Arial"/>
+          <w:lang w:val="en-US"/>
+        </w:rPr>
+        <w:t>pérdida</w:t>
+      </w:r>
+      <w:proofErr w:type="spellEnd"/>
+      <w:r>
+        <w:rPr>
+          <w:rFonts w:ascii="Arial" w:eastAsia="Times New Roman" w:hAnsi="Arial" w:cs="Arial"/>
+          <w:lang w:val="en-US"/>
+        </w:rPr>
+        <w:t xml:space="preserve"> </w:t>
+      </w:r>
+      <w:r>
+        <w:rPr>
+          <w:rFonts w:ascii="Arial" w:eastAsia="Times New Roman" w:hAnsi="Arial" w:cs="Arial"/>
+          <w:lang w:val="es-ES"/>
+        </w:rPr>
+        <w:t>en una tabla para visualizar todo en un mismo espacio.</w:t>
+      </w:r>
+    </w:p>
+    <w:p>
+      <w:pPr>
+        <w:rPr>
+          <w:rFonts w:ascii="Arial" w:eastAsia="Times New Roman" w:hAnsi="Arial" w:cs="Arial"/>
+          <w:lang w:val="es-ES"/>
+        </w:rPr>
+      </w:pPr>
+    </w:p>
+    <w:p>
+      <w:pPr>
+        <w:rPr>
+          <w:rFonts w:ascii="Arial" w:eastAsia="Times New Roman" w:hAnsi="Arial" w:cs="Arial"/>
+          <w:lang w:val="es-ES"/>
+        </w:rPr>
+      </w:pPr>
+    </w:p>
+    <w:tbl>
+      <w:tblPr>
+        <w:tblStyle w:val="TableGrid"/>
+        <w:tblW w:w="0" w:type="auto"/>
+        <w:tblLook w:val="04A0" w:firstRow="1" w:lastRow="0" w:firstColumn="1" w:lastColumn="0" w:noHBand="0" w:noVBand="1"/>
+      </w:tblPr>
+      <w:tblGrid>
+        <w:gridCol w:w="3116"/>
+        <w:gridCol w:w="3117"/>
+      </w:tblGrid>
+      <w:tr>
+        <w:tc>
+          <w:tcPr>
+            <w:tcW w:w="3116" w:type="dxa"/>
+          </w:tcPr>
+          <w:p>
+            <w:pPr>
+              <w:rPr>
+                <w:rFonts w:ascii="Arial" w:eastAsia="Times New Roman" w:hAnsi="Arial" w:cs="Arial"/>
+                <w:lang w:val="es-ES"/>
+              </w:rPr>
+            </w:pPr>
+            <w:proofErr w:type="spellStart"/>
+            <w:r>
+              <w:rPr>
+                <w:rFonts w:ascii="Arial" w:eastAsia="Times New Roman" w:hAnsi="Arial" w:cs="Arial"/>
+                <w:lang w:val="es-ES"/>
+              </w:rPr>
+              <w:t>Learning</w:t>
+            </w:r>
+            <w:proofErr w:type="spellEnd"/>
+            <w:r>
+              <w:rPr>
+                <w:rFonts w:ascii="Arial" w:eastAsia="Times New Roman" w:hAnsi="Arial" w:cs="Arial"/>
+                <w:lang w:val="es-ES"/>
+              </w:rPr>
+              <w:t xml:space="preserve"> </w:t>
+            </w:r>
+            <w:proofErr w:type="spellStart"/>
+            <w:r>
+              <w:rPr>
+                <w:rFonts w:ascii="Arial" w:eastAsia="Times New Roman" w:hAnsi="Arial" w:cs="Arial"/>
+                <w:lang w:val="es-ES"/>
+              </w:rPr>
+              <w:t>rate</w:t>
+            </w:r>
+            <w:proofErr w:type="spellEnd"/>
+          </w:p>
+        </w:tc>
+        <w:tc>
+          <w:tcPr>
+            <w:tcW w:w="3117" w:type="dxa"/>
+          </w:tcPr>
+          <w:p>
+            <w:pPr>
+              <w:rPr>
+                <w:rFonts w:ascii="Arial" w:eastAsia="Times New Roman" w:hAnsi="Arial" w:cs="Arial"/>
+                <w:lang w:val="es-ES"/>
+              </w:rPr>
+            </w:pPr>
+            <w:r>
+              <w:rPr>
+                <w:rFonts w:ascii="Arial" w:eastAsia="Times New Roman" w:hAnsi="Arial" w:cs="Arial"/>
+                <w:lang w:val="es-ES"/>
+              </w:rPr>
+              <w:t>Valor final de función de pérdida</w:t>
+            </w:r>
+          </w:p>
+        </w:tc>
+      </w:tr>
+      <w:tr>
+        <w:tc>
+          <w:tcPr>
+            <w:tcW w:w="3116" w:type="dxa"/>
+          </w:tcPr>
+          <w:p>
+            <w:pPr>
+              <w:rPr>
+                <w:rFonts w:ascii="Arial" w:eastAsia="Times New Roman" w:hAnsi="Arial" w:cs="Arial"/>
+                <w:lang w:val="es-ES"/>
+              </w:rPr>
+            </w:pPr>
+            <w:r>
+              <w:rPr>
+                <w:rFonts w:ascii="Arial" w:eastAsia="Times New Roman" w:hAnsi="Arial" w:cs="Arial"/>
+                <w:lang w:val="es-ES"/>
+              </w:rPr>
+              <w:t>0.3</w:t>
+            </w:r>
+          </w:p>
+        </w:tc>
+        <w:tc>
+          <w:tcPr>
+            <w:tcW w:w="3117" w:type="dxa"/>
+          </w:tcPr>
+          <w:p>
+            <w:pPr>
+              <w:rPr>
+                <w:rFonts w:ascii="Arial" w:eastAsia="Times New Roman" w:hAnsi="Arial" w:cs="Arial"/>
+                <w:lang w:val="es-ES"/>
+              </w:rPr>
+            </w:pPr>
+            <w:r>
+              <w:rPr>
+                <w:rFonts w:ascii="Arial" w:eastAsia="Times New Roman" w:hAnsi="Arial" w:cs="Arial"/>
+                <w:lang w:val="es-ES"/>
+              </w:rPr>
+              <w:t>1.3580128143728424e+27</w:t>
+            </w:r>
+          </w:p>
+        </w:tc>
+      </w:tr>
+      <w:tr>
+        <w:tc>
+          <w:tcPr>
+            <w:tcW w:w="3116" w:type="dxa"/>
+          </w:tcPr>
+          <w:p>
+            <w:pPr>
+              <w:rPr>
+                <w:rFonts w:ascii="Arial" w:eastAsia="Times New Roman" w:hAnsi="Arial" w:cs="Arial"/>
+                <w:lang w:val="es-ES"/>
+              </w:rPr>
+            </w:pPr>
+            <w:r>
+              <w:rPr>
+                <w:rFonts w:ascii="Arial" w:eastAsia="Times New Roman" w:hAnsi="Arial" w:cs="Arial"/>
+                <w:lang w:val="es-ES"/>
+              </w:rPr>
+              <w:t>0.1</w:t>
+            </w:r>
+          </w:p>
+        </w:tc>
+        <w:tc>
+          <w:tcPr>
+            <w:tcW w:w="3117" w:type="dxa"/>
+          </w:tcPr>
+          <w:p>
+            <w:pPr>
+              <w:rPr>
+                <w:rFonts w:ascii="Arial" w:eastAsia="Times New Roman" w:hAnsi="Arial" w:cs="Arial"/>
+                <w:lang w:val="es-ES"/>
+              </w:rPr>
+            </w:pPr>
+            <w:r>
+              <w:rPr>
+                <w:rFonts w:ascii="Arial" w:eastAsia="Times New Roman" w:hAnsi="Arial" w:cs="Arial"/>
+                <w:lang w:val="es-ES"/>
+              </w:rPr>
+              <w:t>1.5802830154709754e+17</w:t>
+            </w:r>
+          </w:p>
+        </w:tc>
+      </w:tr>
+      <w:tr>
+        <w:tc>
+          <w:tcPr>
+            <w:tcW w:w="3116" w:type="dxa"/>
+          </w:tcPr>
+          <w:p>
+            <w:pPr>
+              <w:rPr>
+                <w:rFonts w:ascii="Arial" w:eastAsia="Times New Roman" w:hAnsi="Arial" w:cs="Arial"/>
+                <w:lang w:val="es-ES"/>
+              </w:rPr>
+            </w:pPr>
+            <w:r>
+              <w:rPr>
+                <w:rFonts w:ascii="Arial" w:eastAsia="Times New Roman" w:hAnsi="Arial" w:cs="Arial"/>
+                <w:lang w:val="es-ES"/>
+              </w:rPr>
+              <w:t>0.01</w:t>
+            </w:r>
+          </w:p>
+        </w:tc>
+        <w:tc>
+          <w:tcPr>
+            <w:tcW w:w="3117" w:type="dxa"/>
+          </w:tcPr>
+          <w:p>
+            <w:pPr>
+              <w:rPr>
+                <w:rFonts w:ascii="Arial" w:eastAsia="Times New Roman" w:hAnsi="Arial" w:cs="Arial"/>
+                <w:lang w:val="es-ES"/>
+              </w:rPr>
+            </w:pPr>
+            <w:r>
+              <w:rPr>
+                <w:rFonts w:ascii="Arial" w:eastAsia="Times New Roman" w:hAnsi="Arial" w:cs="Arial"/>
+                <w:lang w:val="es-ES"/>
+              </w:rPr>
+              <w:t>30.284905372438992</w:t>
+            </w:r>
+          </w:p>
+        </w:tc>
+      </w:tr>
+    </w:tbl>
+    <w:p>
+      <w:pPr>
+        <w:rPr>
+          <w:rFonts w:ascii="Arial" w:eastAsia="Times New Roman" w:hAnsi="Arial" w:cs="Arial"/>
+          <w:lang w:val="es-ES"/>
+        </w:rPr>
+      </w:pPr>
+    </w:p>
+    <w:tbl>
+      <w:tblPr>
+        <w:tblStyle w:val="TableGrid"/>
+        <w:tblW w:w="0" w:type="auto"/>
+        <w:tblLook w:val="04A0" w:firstRow="1" w:lastRow="0" w:firstColumn="1" w:lastColumn="0" w:noHBand="0" w:noVBand="1"/>
+      </w:tblPr>
+      <w:tblGrid>
+        <w:gridCol w:w="3116"/>
+        <w:gridCol w:w="3117"/>
+      </w:tblGrid>
+      <w:tr>
+        <w:tc>
+          <w:tcPr>
+            <w:tcW w:w="3116" w:type="dxa"/>
+          </w:tcPr>
+          <w:p>
+            <w:pPr>
+              <w:rPr>
+                <w:rFonts w:ascii="Arial" w:eastAsia="Times New Roman" w:hAnsi="Arial" w:cs="Arial"/>
+                <w:lang w:val="es-ES"/>
+              </w:rPr>
+            </w:pPr>
+            <w:r>
+              <w:rPr>
+                <w:rFonts w:ascii="Arial" w:eastAsia="Times New Roman" w:hAnsi="Arial" w:cs="Arial"/>
+                <w:lang w:val="es-ES"/>
+              </w:rPr>
+              <w:t xml:space="preserve">Relative </w:t>
+            </w:r>
+            <w:proofErr w:type="spellStart"/>
+            <w:r>
+              <w:rPr>
+                <w:rFonts w:ascii="Arial" w:eastAsia="Times New Roman" w:hAnsi="Arial" w:cs="Arial"/>
+                <w:lang w:val="es-ES"/>
+              </w:rPr>
+              <w:t>batch</w:t>
+            </w:r>
+            <w:proofErr w:type="spellEnd"/>
+            <w:r>
+              <w:rPr>
+                <w:rFonts w:ascii="Arial" w:eastAsia="Times New Roman" w:hAnsi="Arial" w:cs="Arial"/>
+                <w:lang w:val="es-ES"/>
+              </w:rPr>
+              <w:t xml:space="preserve"> </w:t>
+            </w:r>
+            <w:proofErr w:type="spellStart"/>
+            <w:r>
+              <w:rPr>
+                <w:rFonts w:ascii="Arial" w:eastAsia="Times New Roman" w:hAnsi="Arial" w:cs="Arial"/>
+                <w:lang w:val="es-ES"/>
+              </w:rPr>
+              <w:t>size</w:t>
+            </w:r>
+            <w:proofErr w:type="spellEnd"/>
+          </w:p>
+        </w:tc>
+        <w:tc>
+          <w:tcPr>
+            <w:tcW w:w="3117" w:type="dxa"/>
+          </w:tcPr>
+          <w:p>
+            <w:pPr>
+              <w:rPr>
+                <w:rFonts w:ascii="Arial" w:eastAsia="Times New Roman" w:hAnsi="Arial" w:cs="Arial"/>
+                <w:lang w:val="es-ES"/>
+              </w:rPr>
+            </w:pPr>
+            <w:r>
+              <w:rPr>
+                <w:rFonts w:ascii="Arial" w:eastAsia="Times New Roman" w:hAnsi="Arial" w:cs="Arial"/>
+                <w:lang w:val="es-ES"/>
+              </w:rPr>
+              <w:t>Valor final de función de pérdida</w:t>
+            </w:r>
+          </w:p>
+        </w:tc>
+      </w:tr>
+      <w:tr>
+        <w:tc>
+          <w:tcPr>
+            <w:tcW w:w="3116" w:type="dxa"/>
+          </w:tcPr>
+          <w:p>
+            <w:pPr>
+              <w:rPr>
+                <w:rFonts w:ascii="Arial" w:eastAsia="Times New Roman" w:hAnsi="Arial" w:cs="Arial"/>
+                <w:lang w:val="es-ES"/>
+              </w:rPr>
+            </w:pPr>
+            <w:r>
+              <w:rPr>
+                <w:rFonts w:ascii="Arial" w:eastAsia="Times New Roman" w:hAnsi="Arial" w:cs="Arial"/>
+                <w:lang w:val="es-ES"/>
+              </w:rPr>
+              <w:t>100%</w:t>
+            </w:r>
+          </w:p>
+        </w:tc>
+        <w:tc>
+          <w:tcPr>
+            <w:tcW w:w="3117" w:type="dxa"/>
+          </w:tcPr>
+          <w:p>
+            <w:pPr>
+              <w:rPr>
+                <w:rFonts w:ascii="Arial" w:eastAsia="Times New Roman" w:hAnsi="Arial" w:cs="Arial"/>
+                <w:lang w:val="es-ES"/>
+              </w:rPr>
+            </w:pPr>
+            <w:r>
+              <w:rPr>
+                <w:rFonts w:ascii="Arial" w:eastAsia="Times New Roman" w:hAnsi="Arial" w:cs="Arial"/>
+                <w:lang w:val="es-ES"/>
+              </w:rPr>
+              <w:t>30.25378710272895</w:t>
+            </w:r>
+          </w:p>
+        </w:tc>
+      </w:tr>
+      <w:tr>
+        <w:tc>
+          <w:tcPr>
+            <w:tcW w:w="3116" w:type="dxa"/>
+          </w:tcPr>
+          <w:p>
+            <w:pPr>
+              <w:rPr>
+                <w:rFonts w:ascii="Arial" w:eastAsia="Times New Roman" w:hAnsi="Arial" w:cs="Arial"/>
+                <w:lang w:val="es-ES"/>
+              </w:rPr>
+            </w:pPr>
+            <w:r>
+              <w:rPr>
+                <w:rFonts w:ascii="Arial" w:eastAsia="Times New Roman" w:hAnsi="Arial" w:cs="Arial"/>
+                <w:lang w:val="es-ES"/>
+              </w:rPr>
+              <w:t>50%</w:t>
+            </w:r>
+          </w:p>
+        </w:tc>
+        <w:tc>
+          <w:tcPr>
+            <w:tcW w:w="3117" w:type="dxa"/>
+          </w:tcPr>
+          <w:p>
+            <w:pPr>
+              <w:rPr>
+                <w:rFonts w:ascii="Arial" w:eastAsia="Times New Roman" w:hAnsi="Arial" w:cs="Arial"/>
+                <w:lang w:val="es-ES"/>
+              </w:rPr>
+            </w:pPr>
+            <w:r>
+              <w:rPr>
+                <w:rFonts w:ascii="Arial" w:eastAsia="Times New Roman" w:hAnsi="Arial" w:cs="Arial"/>
+                <w:lang w:val="es-ES"/>
+              </w:rPr>
+              <w:t>30.723526383943558</w:t>
+            </w:r>
+          </w:p>
+        </w:tc>
+      </w:tr>
+      <w:tr>
+        <w:tc>
+          <w:tcPr>
+            <w:tcW w:w="3116" w:type="dxa"/>
+          </w:tcPr>
+          <w:p>
+            <w:pPr>
+              <w:rPr>
+                <w:rFonts w:ascii="Arial" w:eastAsia="Times New Roman" w:hAnsi="Arial" w:cs="Arial"/>
+                <w:lang w:val="es-ES"/>
+              </w:rPr>
+            </w:pPr>
+            <w:r>
+              <w:rPr>
+                <w:rFonts w:ascii="Arial" w:eastAsia="Times New Roman" w:hAnsi="Arial" w:cs="Arial"/>
+                <w:lang w:val="es-ES"/>
+              </w:rPr>
+              <w:t>7%</w:t>
+            </w:r>
+          </w:p>
+        </w:tc>
+        <w:tc>
+          <w:tcPr>
+            <w:tcW w:w="3117" w:type="dxa"/>
+          </w:tcPr>
+          <w:p>
+            <w:pPr>
+              <w:rPr>
+                <w:rFonts w:ascii="Arial" w:eastAsia="Times New Roman" w:hAnsi="Arial" w:cs="Arial"/>
+                <w:lang w:val="es-ES"/>
+              </w:rPr>
+            </w:pPr>
+            <w:r>
+              <w:rPr>
+                <w:rFonts w:ascii="Arial" w:eastAsia="Times New Roman" w:hAnsi="Arial" w:cs="Arial"/>
+                <w:lang w:val="es-ES"/>
+              </w:rPr>
+              <w:t>188.05887182239024</w:t>
+            </w:r>
+          </w:p>
+        </w:tc>
+      </w:tr>
+    </w:tbl>
+    <w:p>
+      <w:pPr>
+        <w:rPr>
+          <w:rFonts w:ascii="Arial" w:eastAsia="Times New Roman" w:hAnsi="Arial" w:cs="Arial"/>
+          <w:lang w:val="es-ES"/>
+        </w:rPr>
+      </w:pPr>
+    </w:p>
+    <w:tbl>
+      <w:tblPr>
+        <w:tblStyle w:val="TableGrid"/>
+        <w:tblW w:w="0" w:type="auto"/>
+        <w:tblLook w:val="04A0" w:firstRow="1" w:lastRow="0" w:firstColumn="1" w:lastColumn="0" w:noHBand="0" w:noVBand="1"/>
+      </w:tblPr>
+      <w:tblGrid>
+        <w:gridCol w:w="3116"/>
+        <w:gridCol w:w="3117"/>
+      </w:tblGrid>
+      <w:tr>
+        <w:tc>
+          <w:tcPr>
+            <w:tcW w:w="3116" w:type="dxa"/>
+          </w:tcPr>
+          <w:p>
+            <w:pPr>
+              <w:rPr>
+                <w:rFonts w:ascii="Arial" w:eastAsia="Times New Roman" w:hAnsi="Arial" w:cs="Arial"/>
+                <w:lang w:val="es-ES"/>
+              </w:rPr>
+            </w:pPr>
+            <w:proofErr w:type="spellStart"/>
+            <w:r>
+              <w:rPr>
+                <w:rFonts w:ascii="Arial" w:eastAsia="Times New Roman" w:hAnsi="Arial" w:cs="Arial"/>
+                <w:lang w:val="es-ES"/>
+              </w:rPr>
+              <w:t>Epochs</w:t>
+            </w:r>
+            <w:proofErr w:type="spellEnd"/>
+          </w:p>
+        </w:tc>
+        <w:tc>
+          <w:tcPr>
+            <w:tcW w:w="3117" w:type="dxa"/>
+          </w:tcPr>
+          <w:p>
+            <w:pPr>
+              <w:rPr>
+                <w:rFonts w:ascii="Arial" w:eastAsia="Times New Roman" w:hAnsi="Arial" w:cs="Arial"/>
+                <w:lang w:val="es-ES"/>
+              </w:rPr>
+            </w:pPr>
+            <w:r>
+              <w:rPr>
+                <w:rFonts w:ascii="Arial" w:eastAsia="Times New Roman" w:hAnsi="Arial" w:cs="Arial"/>
+                <w:lang w:val="es-ES"/>
+              </w:rPr>
+              <w:t>Valor final de función de pérdida</w:t>
+            </w:r>
+          </w:p>
+        </w:tc>
+      </w:tr>
+      <w:tr>
+        <w:tc>
+          <w:tcPr>
+            <w:tcW w:w="3116" w:type="dxa"/>
+          </w:tcPr>
+          <w:p>
+            <w:pPr>
+              <w:rPr>
+                <w:rFonts w:ascii="Arial" w:eastAsia="Times New Roman" w:hAnsi="Arial" w:cs="Arial"/>
+                <w:lang w:val="es-ES"/>
+              </w:rPr>
+            </w:pPr>
+            <w:r>
+              <w:rPr>
+                <w:rFonts w:ascii="Arial" w:eastAsia="Times New Roman" w:hAnsi="Arial" w:cs="Arial"/>
+                <w:lang w:val="es-ES"/>
+              </w:rPr>
+              <w:t>5</w:t>
+            </w:r>
+          </w:p>
+        </w:tc>
+        <w:tc>
+          <w:tcPr>
+            <w:tcW w:w="3117" w:type="dxa"/>
+          </w:tcPr>
+          <w:p>
+            <w:pPr>
+              <w:rPr>
+                <w:rFonts w:ascii="Arial" w:eastAsia="Times New Roman" w:hAnsi="Arial" w:cs="Arial"/>
+                <w:lang w:val="es-ES"/>
+              </w:rPr>
+            </w:pPr>
+            <w:r>
+              <w:rPr>
+                <w:rFonts w:ascii="Arial" w:eastAsia="Times New Roman" w:hAnsi="Arial" w:cs="Arial"/>
+                <w:lang w:val="es-ES"/>
+              </w:rPr>
+              <w:t>32.63156651067349</w:t>
+            </w:r>
+          </w:p>
+        </w:tc>
+      </w:tr>
+      <w:tr>
+        <w:tc>
+          <w:tcPr>
+            <w:tcW w:w="3116" w:type="dxa"/>
+          </w:tcPr>
+          <w:p>
+            <w:pPr>
+              <w:rPr>
+                <w:rFonts w:ascii="Arial" w:eastAsia="Times New Roman" w:hAnsi="Arial" w:cs="Arial"/>
+                <w:lang w:val="es-ES"/>
+              </w:rPr>
+            </w:pPr>
+            <w:r>
+              <w:rPr>
+                <w:rFonts w:ascii="Arial" w:eastAsia="Times New Roman" w:hAnsi="Arial" w:cs="Arial"/>
+                <w:lang w:val="es-ES"/>
+              </w:rPr>
+              <w:t>200</w:t>
+            </w:r>
+          </w:p>
+        </w:tc>
+        <w:tc>
+          <w:tcPr>
+            <w:tcW w:w="3117" w:type="dxa"/>
+          </w:tcPr>
+          <w:p>
+            <w:pPr>
+              <w:rPr>
+                <w:rFonts w:ascii="Arial" w:eastAsia="Times New Roman" w:hAnsi="Arial" w:cs="Arial"/>
+                <w:lang w:val="es-ES"/>
+              </w:rPr>
+            </w:pPr>
+            <w:r>
+              <w:rPr>
+                <w:rFonts w:ascii="Arial" w:eastAsia="Times New Roman" w:hAnsi="Arial" w:cs="Arial"/>
+                <w:lang w:val="es-ES"/>
+              </w:rPr>
+              <w:t>30.60817409706852</w:t>
+            </w:r>
+          </w:p>
+        </w:tc>
+      </w:tr>
+    </w:tbl>
+    <w:p>
+      <w:pPr>
+        <w:rPr>
+          <w:rFonts w:ascii="Arial" w:eastAsia="Times New Roman" w:hAnsi="Arial" w:cs="Arial"/>
+          <w:lang w:val="es-ES"/>
+        </w:rPr>
+      </w:pPr>
+    </w:p>
+    <w:p>
+      <w:pPr>
+        <w:rPr>
           <w:rFonts w:ascii="Arial" w:hAnsi="Arial" w:cs="Arial"/>
           <w:lang w:val="es-ES"/>
         </w:rPr>
@@ -1964,6 +2602,22 @@
     <w:p>
       <w:pPr>
         <w:rPr>
+          <w:rFonts w:ascii="Arial" w:hAnsi="Arial" w:cs="Arial"/>
+          <w:lang w:val="es-ES"/>
+        </w:rPr>
+      </w:pPr>
+    </w:p>
+    <w:p>
+      <w:pPr>
+        <w:rPr>
+          <w:rFonts w:ascii="Arial" w:hAnsi="Arial" w:cs="Arial"/>
+          <w:lang w:val="es-ES"/>
+        </w:rPr>
+      </w:pPr>
+    </w:p>
+    <w:p>
+      <w:pPr>
+        <w:rPr>
           <w:rFonts w:ascii="Arial" w:eastAsia="Times New Roman" w:hAnsi="Arial" w:cs="Arial"/>
           <w:lang w:val="es-ES"/>
         </w:rPr>
@@ -1974,6 +2628,7 @@
           <w:noProof/>
           <w:lang w:val="es-ES"/>
         </w:rPr>
+        <w:lastRenderedPageBreak/>
         <w:drawing>
           <wp:inline distT="0" distB="0" distL="0" distR="0" wp14:anchorId="38588D5D" wp14:editId="4EEBA539">
             <wp:extent cx="3571875" cy="2891790"/>
@@ -2045,7 +2700,6 @@
           <w:noProof/>
           <w:lang w:val="es-ES"/>
         </w:rPr>
-        <w:lastRenderedPageBreak/>
         <w:drawing>
           <wp:inline distT="0" distB="0" distL="0" distR="0" wp14:anchorId="58775666" wp14:editId="10154D3C">
             <wp:extent cx="3571875" cy="2891790"/>
@@ -2177,6 +2831,7 @@
           <w:noProof/>
           <w:lang w:val="es-ES"/>
         </w:rPr>
+        <w:lastRenderedPageBreak/>
         <w:drawing>
           <wp:inline distT="0" distB="0" distL="0" distR="0" wp14:anchorId="6E7DB572" wp14:editId="0DC3C89F">
             <wp:extent cx="3571875" cy="2891790"/>
@@ -2240,7 +2895,6 @@
           <w:noProof/>
           <w:lang w:val="es-ES"/>
         </w:rPr>
-        <w:lastRenderedPageBreak/>
         <w:drawing>
           <wp:inline distT="0" distB="0" distL="0" distR="0" wp14:anchorId="3FCBB78A" wp14:editId="00B37CE0">
             <wp:extent cx="3579495" cy="2891790"/>
@@ -2433,6 +3087,7 @@
           <w:noProof/>
           <w:lang w:val="es-ES"/>
         </w:rPr>
+        <w:lastRenderedPageBreak/>
         <w:drawing>
           <wp:inline distT="0" distB="0" distL="0" distR="0" wp14:anchorId="46264DE1" wp14:editId="5E803F14">
             <wp:extent cx="3657600" cy="2891790"/>
@@ -2566,7 +3221,6 @@
           <w:sz w:val="20"/>
           <w:szCs w:val="20"/>
         </w:rPr>
-        <w:lastRenderedPageBreak/>
         <w:t>Your health insurance charges will be 7000.430674257332</w:t>
       </w:r>
     </w:p>
@@ -2693,17 +3347,7 @@
           <w:szCs w:val="24"/>
           <w:lang w:val="es-ES"/>
         </w:rPr>
-        <w:t>2585.85065</w:t>
-      </w:r>
-      <w:r>
-        <w:rPr>
-          <w:rFonts w:ascii="Arial" w:hAnsi="Arial" w:cs="Arial"/>
-          <w:color w:val="000000"/>
-          <w:sz w:val="24"/>
-          <w:szCs w:val="24"/>
-          <w:lang w:val="es-ES"/>
-        </w:rPr>
-        <w:t xml:space="preserve">, entonces tal vez no es la </w:t>
+        <w:t xml:space="preserve">2585.85065, entonces tal vez no es la </w:t>
       </w:r>
       <w:r>
         <w:rPr>
@@ -3355,6 +3999,22 @@
       <w:szCs w:val="20"/>
     </w:rPr>
   </w:style>
+  <w:style w:type="table" w:styleId="TableGrid">
+    <w:name w:val="Table Grid"/>
+    <w:basedOn w:val="TableNormal"/>
+    <w:uiPriority w:val="39"/>
+    <w:rsid w:val="005617FA"/>
+    <w:tblPr>
+      <w:tblBorders>
+        <w:top w:val="single" w:sz="4" w:space="0" w:color="auto"/>
+        <w:left w:val="single" w:sz="4" w:space="0" w:color="auto"/>
+        <w:bottom w:val="single" w:sz="4" w:space="0" w:color="auto"/>
+        <w:right w:val="single" w:sz="4" w:space="0" w:color="auto"/>
+        <w:insideH w:val="single" w:sz="4" w:space="0" w:color="auto"/>
+        <w:insideV w:val="single" w:sz="4" w:space="0" w:color="auto"/>
+      </w:tblBorders>
+    </w:tblPr>
+  </w:style>
 </w:styles>
 </file>
 

</xml_diff>

<commit_message>
Agregar mi conclusión sobre la actividad.
</commit_message>
<xml_diff>
--- a/tarea-aprendizaje.docx
+++ b/tarea-aprendizaje.docx
@@ -3403,12 +3403,40 @@
         <w:textAlignment w:val="baseline"/>
         <w:rPr>
           <w:rFonts w:ascii="Arial" w:hAnsi="Arial" w:cs="Arial"/>
+          <w:b/>
+          <w:bCs/>
           <w:color w:val="000000"/>
           <w:sz w:val="24"/>
           <w:szCs w:val="24"/>
-          <w:lang w:val="es-ES"/>
-        </w:rPr>
-      </w:pPr>
+          <w:lang w:val="en-US"/>
+        </w:rPr>
+      </w:pPr>
+      <w:proofErr w:type="spellStart"/>
+      <w:r>
+        <w:rPr>
+          <w:rFonts w:ascii="Arial" w:hAnsi="Arial" w:cs="Arial"/>
+          <w:b/>
+          <w:bCs/>
+          <w:color w:val="000000"/>
+          <w:sz w:val="24"/>
+          <w:szCs w:val="24"/>
+          <w:lang w:val="en-US"/>
+        </w:rPr>
+        <w:t>Conclusión</w:t>
+      </w:r>
+      <w:proofErr w:type="spellEnd"/>
+      <w:r>
+        <w:rPr>
+          <w:rFonts w:ascii="Arial" w:hAnsi="Arial" w:cs="Arial"/>
+          <w:b/>
+          <w:bCs/>
+          <w:color w:val="000000"/>
+          <w:sz w:val="24"/>
+          <w:szCs w:val="24"/>
+          <w:lang w:val="en-US"/>
+        </w:rPr>
+        <w:t xml:space="preserve"> final</w:t>
+      </w:r>
     </w:p>
     <w:p>
       <w:pPr>
@@ -3427,97 +3455,268 @@
     </w:p>
     <w:p>
       <w:pPr>
-        <w:rPr>
-          <w:rFonts w:ascii="Arial" w:hAnsi="Arial" w:cs="Arial"/>
-          <w:lang w:val="es-ES"/>
-        </w:rPr>
-      </w:pPr>
-    </w:p>
-    <w:p>
-      <w:pPr>
-        <w:rPr>
-          <w:rFonts w:ascii="Arial" w:hAnsi="Arial" w:cs="Arial"/>
-          <w:lang w:val="es-ES"/>
-        </w:rPr>
-      </w:pPr>
-    </w:p>
-    <w:p>
-      <w:pPr>
-        <w:rPr>
-          <w:rFonts w:ascii="Arial" w:hAnsi="Arial" w:cs="Arial"/>
-          <w:lang w:val="es-ES"/>
-        </w:rPr>
-      </w:pPr>
-    </w:p>
-    <w:p>
-      <w:pPr>
-        <w:rPr>
-          <w:rFonts w:ascii="Arial" w:hAnsi="Arial" w:cs="Arial"/>
-          <w:lang w:val="es-ES"/>
-        </w:rPr>
-      </w:pPr>
-    </w:p>
-    <w:p>
-      <w:pPr>
-        <w:jc w:val="center"/>
-        <w:rPr>
-          <w:rFonts w:ascii="Arial" w:hAnsi="Arial" w:cs="Arial"/>
-          <w:lang w:val="es-ES"/>
-        </w:rPr>
-      </w:pPr>
-    </w:p>
-    <w:p>
-      <w:pPr>
-        <w:jc w:val="center"/>
-        <w:rPr>
-          <w:rFonts w:ascii="Arial" w:hAnsi="Arial" w:cs="Arial"/>
-          <w:lang w:val="es-ES"/>
-        </w:rPr>
-      </w:pPr>
-    </w:p>
-    <w:p>
-      <w:pPr>
-        <w:jc w:val="center"/>
-        <w:rPr>
-          <w:rFonts w:ascii="Arial" w:hAnsi="Arial" w:cs="Arial"/>
-          <w:lang w:val="es-ES"/>
-        </w:rPr>
-      </w:pPr>
-    </w:p>
-    <w:p>
-      <w:pPr>
-        <w:jc w:val="center"/>
-        <w:rPr>
-          <w:rFonts w:ascii="Arial" w:hAnsi="Arial" w:cs="Arial"/>
-          <w:lang w:val="es-ES"/>
-        </w:rPr>
-      </w:pPr>
-    </w:p>
-    <w:p>
-      <w:pPr>
-        <w:jc w:val="center"/>
-        <w:rPr>
-          <w:rFonts w:ascii="Arial" w:hAnsi="Arial" w:cs="Arial"/>
-          <w:lang w:val="es-ES"/>
-        </w:rPr>
-      </w:pPr>
-    </w:p>
-    <w:p>
-      <w:pPr>
-        <w:rPr>
-          <w:rFonts w:ascii="Arial" w:hAnsi="Arial" w:cs="Arial"/>
-          <w:sz w:val="32"/>
-          <w:szCs w:val="32"/>
-          <w:lang w:val="es-ES"/>
-        </w:rPr>
-      </w:pPr>
-    </w:p>
-    <w:p>
-      <w:pPr>
-        <w:rPr>
-          <w:lang w:val="es-ES"/>
-        </w:rPr>
-      </w:pPr>
+        <w:pStyle w:val="HTMLPreformatted"/>
+        <w:shd w:val="clear" w:color="auto" w:fill="FFFFFF"/>
+        <w:wordWrap w:val="0"/>
+        <w:textAlignment w:val="baseline"/>
+        <w:rPr>
+          <w:rFonts w:ascii="Arial" w:hAnsi="Arial" w:cs="Arial"/>
+          <w:color w:val="000000"/>
+          <w:sz w:val="24"/>
+          <w:szCs w:val="24"/>
+          <w:lang w:val="es-ES"/>
+        </w:rPr>
+      </w:pPr>
+      <w:r>
+        <w:rPr>
+          <w:rFonts w:ascii="Arial" w:hAnsi="Arial" w:cs="Arial"/>
+          <w:color w:val="000000"/>
+          <w:sz w:val="24"/>
+          <w:szCs w:val="24"/>
+          <w:lang w:val="es-ES"/>
+        </w:rPr>
+        <w:t xml:space="preserve">La verdad fue un poco </w:t>
+      </w:r>
+      <w:proofErr w:type="gramStart"/>
+      <w:r>
+        <w:rPr>
+          <w:rFonts w:ascii="Arial" w:hAnsi="Arial" w:cs="Arial"/>
+          <w:color w:val="000000"/>
+          <w:sz w:val="24"/>
+          <w:szCs w:val="24"/>
+          <w:lang w:val="es-ES"/>
+        </w:rPr>
+        <w:t>retador</w:t>
+      </w:r>
+      <w:proofErr w:type="gramEnd"/>
+      <w:r>
+        <w:rPr>
+          <w:rFonts w:ascii="Arial" w:hAnsi="Arial" w:cs="Arial"/>
+          <w:color w:val="000000"/>
+          <w:sz w:val="24"/>
+          <w:szCs w:val="24"/>
+          <w:lang w:val="es-ES"/>
+        </w:rPr>
+        <w:t xml:space="preserve"> realizar este modelo sin un </w:t>
+      </w:r>
+      <w:proofErr w:type="spellStart"/>
+      <w:r>
+        <w:rPr>
+          <w:rFonts w:ascii="Arial" w:hAnsi="Arial" w:cs="Arial"/>
+          <w:color w:val="000000"/>
+          <w:sz w:val="24"/>
+          <w:szCs w:val="24"/>
+          <w:lang w:val="es-ES"/>
+        </w:rPr>
+        <w:t>framework</w:t>
+      </w:r>
+      <w:proofErr w:type="spellEnd"/>
+      <w:r>
+        <w:rPr>
+          <w:rFonts w:ascii="Arial" w:hAnsi="Arial" w:cs="Arial"/>
+          <w:color w:val="000000"/>
+          <w:sz w:val="24"/>
+          <w:szCs w:val="24"/>
+          <w:lang w:val="es-ES"/>
+        </w:rPr>
+        <w:t xml:space="preserve"> porque debo de</w:t>
+      </w:r>
+      <w:r>
+        <w:rPr>
+          <w:rFonts w:ascii="Arial" w:hAnsi="Arial" w:cs="Arial"/>
+          <w:color w:val="000000"/>
+          <w:sz w:val="24"/>
+          <w:szCs w:val="24"/>
+          <w:lang w:val="es-ES"/>
+        </w:rPr>
+        <w:t xml:space="preserve"> </w:t>
+      </w:r>
+      <w:r>
+        <w:rPr>
+          <w:rFonts w:ascii="Arial" w:hAnsi="Arial" w:cs="Arial"/>
+          <w:color w:val="000000"/>
+          <w:sz w:val="24"/>
+          <w:szCs w:val="24"/>
+          <w:lang w:val="es-ES"/>
+        </w:rPr>
+        <w:t xml:space="preserve">revisar los detalles de la implementación para que sí se logre mejorar la función de pérdida. Me gustó cuando logré que se redujera la función de pérdida porque al inicio se disparaba y pensé que era porque había cometido algún error, pero después de probar varios cambios en los </w:t>
+      </w:r>
+      <w:proofErr w:type="spellStart"/>
+      <w:r>
+        <w:rPr>
+          <w:rFonts w:ascii="Arial" w:hAnsi="Arial" w:cs="Arial"/>
+          <w:color w:val="000000"/>
+          <w:sz w:val="24"/>
+          <w:szCs w:val="24"/>
+          <w:lang w:val="es-ES"/>
+        </w:rPr>
+        <w:t>hiperparámetros</w:t>
+      </w:r>
+      <w:proofErr w:type="spellEnd"/>
+      <w:r>
+        <w:rPr>
+          <w:rFonts w:ascii="Arial" w:hAnsi="Arial" w:cs="Arial"/>
+          <w:color w:val="000000"/>
+          <w:sz w:val="24"/>
+          <w:szCs w:val="24"/>
+          <w:lang w:val="es-ES"/>
+        </w:rPr>
+        <w:t xml:space="preserve"> y de recordar que en clase vimos que se podía disparar el error por un </w:t>
+      </w:r>
+      <w:proofErr w:type="spellStart"/>
+      <w:r>
+        <w:rPr>
+          <w:rFonts w:ascii="Arial" w:hAnsi="Arial" w:cs="Arial"/>
+          <w:color w:val="000000"/>
+          <w:sz w:val="24"/>
+          <w:szCs w:val="24"/>
+          <w:lang w:val="es-ES"/>
+        </w:rPr>
+        <w:t>learning</w:t>
+      </w:r>
+      <w:proofErr w:type="spellEnd"/>
+      <w:r>
+        <w:rPr>
+          <w:rFonts w:ascii="Arial" w:hAnsi="Arial" w:cs="Arial"/>
+          <w:color w:val="000000"/>
+          <w:sz w:val="24"/>
+          <w:szCs w:val="24"/>
+          <w:lang w:val="es-ES"/>
+        </w:rPr>
+        <w:t xml:space="preserve"> </w:t>
+      </w:r>
+      <w:proofErr w:type="spellStart"/>
+      <w:r>
+        <w:rPr>
+          <w:rFonts w:ascii="Arial" w:hAnsi="Arial" w:cs="Arial"/>
+          <w:color w:val="000000"/>
+          <w:sz w:val="24"/>
+          <w:szCs w:val="24"/>
+          <w:lang w:val="es-ES"/>
+        </w:rPr>
+        <w:t>rate</w:t>
+      </w:r>
+      <w:proofErr w:type="spellEnd"/>
+      <w:r>
+        <w:rPr>
+          <w:rFonts w:ascii="Arial" w:hAnsi="Arial" w:cs="Arial"/>
+          <w:color w:val="000000"/>
+          <w:sz w:val="24"/>
+          <w:szCs w:val="24"/>
+          <w:lang w:val="es-ES"/>
+        </w:rPr>
+        <w:t xml:space="preserve"> alto, entonces ya pude resolverlo. Hice variaciones en </w:t>
+      </w:r>
+      <w:proofErr w:type="spellStart"/>
+      <w:r>
+        <w:rPr>
+          <w:rFonts w:ascii="Arial" w:hAnsi="Arial" w:cs="Arial"/>
+          <w:color w:val="000000"/>
+          <w:sz w:val="24"/>
+          <w:szCs w:val="24"/>
+          <w:lang w:val="es-ES"/>
+        </w:rPr>
+        <w:t>batch_size</w:t>
+      </w:r>
+      <w:proofErr w:type="spellEnd"/>
+      <w:r>
+        <w:rPr>
+          <w:rFonts w:ascii="Arial" w:hAnsi="Arial" w:cs="Arial"/>
+          <w:color w:val="000000"/>
+          <w:sz w:val="24"/>
+          <w:szCs w:val="24"/>
+          <w:lang w:val="es-ES"/>
+        </w:rPr>
+        <w:t xml:space="preserve">, en </w:t>
+      </w:r>
+      <w:proofErr w:type="spellStart"/>
+      <w:r>
+        <w:rPr>
+          <w:rFonts w:ascii="Arial" w:hAnsi="Arial" w:cs="Arial"/>
+          <w:color w:val="000000"/>
+          <w:sz w:val="24"/>
+          <w:szCs w:val="24"/>
+          <w:lang w:val="es-ES"/>
+        </w:rPr>
+        <w:t>epochs</w:t>
+      </w:r>
+      <w:proofErr w:type="spellEnd"/>
+      <w:r>
+        <w:rPr>
+          <w:rFonts w:ascii="Arial" w:hAnsi="Arial" w:cs="Arial"/>
+          <w:color w:val="000000"/>
+          <w:sz w:val="24"/>
+          <w:szCs w:val="24"/>
+          <w:lang w:val="es-ES"/>
+        </w:rPr>
+        <w:t xml:space="preserve"> y en </w:t>
+      </w:r>
+      <w:proofErr w:type="spellStart"/>
+      <w:r>
+        <w:rPr>
+          <w:rFonts w:ascii="Arial" w:hAnsi="Arial" w:cs="Arial"/>
+          <w:color w:val="000000"/>
+          <w:sz w:val="24"/>
+          <w:szCs w:val="24"/>
+          <w:lang w:val="es-ES"/>
+        </w:rPr>
+        <w:t>learning</w:t>
+      </w:r>
+      <w:proofErr w:type="spellEnd"/>
+      <w:r>
+        <w:rPr>
+          <w:rFonts w:ascii="Arial" w:hAnsi="Arial" w:cs="Arial"/>
+          <w:color w:val="000000"/>
+          <w:sz w:val="24"/>
+          <w:szCs w:val="24"/>
+          <w:lang w:val="es-ES"/>
+        </w:rPr>
+        <w:t xml:space="preserve"> </w:t>
+      </w:r>
+      <w:proofErr w:type="spellStart"/>
+      <w:r>
+        <w:rPr>
+          <w:rFonts w:ascii="Arial" w:hAnsi="Arial" w:cs="Arial"/>
+          <w:color w:val="000000"/>
+          <w:sz w:val="24"/>
+          <w:szCs w:val="24"/>
+          <w:lang w:val="es-ES"/>
+        </w:rPr>
+        <w:t>rate</w:t>
+      </w:r>
+      <w:proofErr w:type="spellEnd"/>
+      <w:r>
+        <w:rPr>
+          <w:rFonts w:ascii="Arial" w:hAnsi="Arial" w:cs="Arial"/>
+          <w:color w:val="000000"/>
+          <w:sz w:val="24"/>
+          <w:szCs w:val="24"/>
+          <w:lang w:val="es-ES"/>
+        </w:rPr>
+        <w:t xml:space="preserve"> para lograr reducir lo más posible la función de pérdida en la menor cantidad de </w:t>
+      </w:r>
+      <w:proofErr w:type="spellStart"/>
+      <w:r>
+        <w:rPr>
+          <w:rFonts w:ascii="Arial" w:hAnsi="Arial" w:cs="Arial"/>
+          <w:color w:val="000000"/>
+          <w:sz w:val="24"/>
+          <w:szCs w:val="24"/>
+          <w:lang w:val="es-ES"/>
+        </w:rPr>
+        <w:t>epochs</w:t>
+      </w:r>
+      <w:proofErr w:type="spellEnd"/>
+      <w:r>
+        <w:rPr>
+          <w:rFonts w:ascii="Arial" w:hAnsi="Arial" w:cs="Arial"/>
+          <w:color w:val="000000"/>
+          <w:sz w:val="24"/>
+          <w:szCs w:val="24"/>
+          <w:lang w:val="es-ES"/>
+        </w:rPr>
+        <w:t xml:space="preserve"> y con lo que plasmé en las gráficas y tablas creo que lo logré lo mejor que pude.</w:t>
+      </w:r>
     </w:p>
     <w:sectPr>
       <w:pgSz w:w="12240" w:h="15840"/>
@@ -3957,7 +4156,6 @@
     <w:basedOn w:val="Normal"/>
     <w:link w:val="HTMLPreformattedChar"/>
     <w:uiPriority w:val="99"/>
-    <w:semiHidden/>
     <w:unhideWhenUsed/>
     <w:rsid w:val="00B031A0"/>
     <w:pPr>
@@ -3991,7 +4189,6 @@
     <w:basedOn w:val="DefaultParagraphFont"/>
     <w:link w:val="HTMLPreformatted"/>
     <w:uiPriority w:val="99"/>
-    <w:semiHidden/>
     <w:rsid w:val="00B031A0"/>
     <w:rPr>
       <w:rFonts w:ascii="Courier New" w:eastAsia="Times New Roman" w:hAnsi="Courier New" w:cs="Courier New"/>

</xml_diff>